<commit_message>
pomodoro mostly working now
</commit_message>
<xml_diff>
--- a/TM8 technical report.docx
+++ b/TM8 technical report.docx
@@ -384,7 +384,25 @@
           <w:sz w:val="28"/>
           <w:szCs w:val="28"/>
         </w:rPr>
-        <w:t>COLORWAY: Electroless nickel-immersion gold on red soldermask, “Thunder and Lightning”</w:t>
+        <w:t xml:space="preserve">COLORWAY: Electroless nickel-immersion gold on red </w:t>
+      </w:r>
+      <w:proofErr w:type="spellStart"/>
+      <w:r>
+        <w:rPr>
+          <w:rFonts w:ascii="Helvetica" w:hAnsi="Helvetica"/>
+          <w:sz w:val="28"/>
+          <w:szCs w:val="28"/>
+        </w:rPr>
+        <w:t>soldermask</w:t>
+      </w:r>
+      <w:proofErr w:type="spellEnd"/>
+      <w:r>
+        <w:rPr>
+          <w:rFonts w:ascii="Helvetica" w:hAnsi="Helvetica"/>
+          <w:sz w:val="28"/>
+          <w:szCs w:val="28"/>
+        </w:rPr>
+        <w:t>, “Thunder and Lightning”</w:t>
       </w:r>
     </w:p>
     <w:p>
@@ -487,13 +505,23 @@
         </w:rPr>
         <w:t xml:space="preserve"> with </w:t>
       </w:r>
-      <w:r>
-        <w:rPr>
-          <w:rFonts w:ascii="Helvetica" w:hAnsi="Helvetica"/>
-          <w:sz w:val="28"/>
-          <w:szCs w:val="28"/>
-        </w:rPr>
-        <w:t>PlatformIO’s Arduino Atmel-SAM framework</w:t>
+      <w:proofErr w:type="spellStart"/>
+      <w:r>
+        <w:rPr>
+          <w:rFonts w:ascii="Helvetica" w:hAnsi="Helvetica"/>
+          <w:sz w:val="28"/>
+          <w:szCs w:val="28"/>
+        </w:rPr>
+        <w:t>PlatformIO’s</w:t>
+      </w:r>
+      <w:proofErr w:type="spellEnd"/>
+      <w:r>
+        <w:rPr>
+          <w:rFonts w:ascii="Helvetica" w:hAnsi="Helvetica"/>
+          <w:sz w:val="28"/>
+          <w:szCs w:val="28"/>
+        </w:rPr>
+        <w:t xml:space="preserve"> Arduino Atmel-SAM framework</w:t>
       </w:r>
     </w:p>
     <w:p>
@@ -508,7 +536,7 @@
     </w:p>
     <w:p>
       <w:pPr>
-        <w:jc w:val="center"/>
+        <w:jc w:val="right"/>
         <w:rPr>
           <w:rFonts w:ascii="Helvetica" w:hAnsi="Helvetica"/>
           <w:b/>
@@ -653,7 +681,25 @@
           <w:sz w:val="28"/>
           <w:szCs w:val="28"/>
         </w:rPr>
-        <w:t>The Time Machine Mk. 8 retains the instantly recognizable silhouette of its predecessors, but brings forth a whole slew of incredibly advanced features, all in a smaller package.</w:t>
+        <w:t xml:space="preserve">The Time Machine Mk. 8 retains the instantly recognizable silhouette of its </w:t>
+      </w:r>
+      <w:proofErr w:type="gramStart"/>
+      <w:r>
+        <w:rPr>
+          <w:rFonts w:ascii="Helvetica" w:hAnsi="Helvetica"/>
+          <w:sz w:val="28"/>
+          <w:szCs w:val="28"/>
+        </w:rPr>
+        <w:t>predecessors, but</w:t>
+      </w:r>
+      <w:proofErr w:type="gramEnd"/>
+      <w:r>
+        <w:rPr>
+          <w:rFonts w:ascii="Helvetica" w:hAnsi="Helvetica"/>
+          <w:sz w:val="28"/>
+          <w:szCs w:val="28"/>
+        </w:rPr>
+        <w:t xml:space="preserve"> brings forth a whole slew of incredibly advanced features, all in a smaller package.</w:t>
       </w:r>
     </w:p>
     <w:p>
@@ -696,7 +742,25 @@
           <w:sz w:val="28"/>
           <w:szCs w:val="28"/>
         </w:rPr>
-        <w:t xml:space="preserve"> new model. This proved much harder than we initially thought, but at the end</w:t>
+        <w:t xml:space="preserve"> new model. This proved much harder than we initially thought, but </w:t>
+      </w:r>
+      <w:proofErr w:type="gramStart"/>
+      <w:r>
+        <w:rPr>
+          <w:rFonts w:ascii="Helvetica" w:hAnsi="Helvetica"/>
+          <w:sz w:val="28"/>
+          <w:szCs w:val="28"/>
+        </w:rPr>
+        <w:t>at</w:t>
+      </w:r>
+      <w:proofErr w:type="gramEnd"/>
+      <w:r>
+        <w:rPr>
+          <w:rFonts w:ascii="Helvetica" w:hAnsi="Helvetica"/>
+          <w:sz w:val="28"/>
+          <w:szCs w:val="28"/>
+        </w:rPr>
+        <w:t xml:space="preserve"> the end</w:t>
       </w:r>
       <w:r>
         <w:rPr>
@@ -740,7 +804,25 @@
           <w:sz w:val="28"/>
           <w:szCs w:val="28"/>
         </w:rPr>
-        <w:t>More importantly, while the fender flares were simply a design element in previous time machines, it actually serves a functional purpose in the Mk. 8 since it provides valuable PCB area for the numerous new functions we added to the watch.</w:t>
+        <w:t xml:space="preserve">More importantly, while the fender flares were simply a design element in previous time machines, it </w:t>
+      </w:r>
+      <w:proofErr w:type="gramStart"/>
+      <w:r>
+        <w:rPr>
+          <w:rFonts w:ascii="Helvetica" w:hAnsi="Helvetica"/>
+          <w:sz w:val="28"/>
+          <w:szCs w:val="28"/>
+        </w:rPr>
+        <w:t>actually serves</w:t>
+      </w:r>
+      <w:proofErr w:type="gramEnd"/>
+      <w:r>
+        <w:rPr>
+          <w:rFonts w:ascii="Helvetica" w:hAnsi="Helvetica"/>
+          <w:sz w:val="28"/>
+          <w:szCs w:val="28"/>
+        </w:rPr>
+        <w:t xml:space="preserve"> a functional purpose in the Mk. 8 since it provides valuable PCB area for the numerous new functions we added to the watch.</w:t>
       </w:r>
       <w:r>
         <w:rPr>
@@ -764,7 +846,25 @@
           <w:sz w:val="28"/>
           <w:szCs w:val="28"/>
         </w:rPr>
-        <w:t xml:space="preserve"> in all the features we had planned.</w:t>
+        <w:t xml:space="preserve"> </w:t>
+      </w:r>
+      <w:proofErr w:type="gramStart"/>
+      <w:r>
+        <w:rPr>
+          <w:rFonts w:ascii="Helvetica" w:hAnsi="Helvetica"/>
+          <w:sz w:val="28"/>
+          <w:szCs w:val="28"/>
+        </w:rPr>
+        <w:t>in</w:t>
+      </w:r>
+      <w:proofErr w:type="gramEnd"/>
+      <w:r>
+        <w:rPr>
+          <w:rFonts w:ascii="Helvetica" w:hAnsi="Helvetica"/>
+          <w:sz w:val="28"/>
+          <w:szCs w:val="28"/>
+        </w:rPr>
+        <w:t xml:space="preserve"> all the features we had planned.</w:t>
       </w:r>
     </w:p>
     <w:p>
@@ -861,7 +961,25 @@
           <w:sz w:val="28"/>
           <w:szCs w:val="28"/>
         </w:rPr>
-        <w:t xml:space="preserve"> OLED display was significantly cheaper and had better graphics, the design team concluded it would look awkward with the rest of the watch, and was therefore sacked.</w:t>
+        <w:t xml:space="preserve"> OLED display was significantly cheaper and had better graphics, the design team concluded it would look awkward with the rest of the </w:t>
+      </w:r>
+      <w:proofErr w:type="gramStart"/>
+      <w:r>
+        <w:rPr>
+          <w:rFonts w:ascii="Helvetica" w:hAnsi="Helvetica"/>
+          <w:sz w:val="28"/>
+          <w:szCs w:val="28"/>
+        </w:rPr>
+        <w:t>watch, and</w:t>
+      </w:r>
+      <w:proofErr w:type="gramEnd"/>
+      <w:r>
+        <w:rPr>
+          <w:rFonts w:ascii="Helvetica" w:hAnsi="Helvetica"/>
+          <w:sz w:val="28"/>
+          <w:szCs w:val="28"/>
+        </w:rPr>
+        <w:t xml:space="preserve"> was therefore sacked.</w:t>
       </w:r>
       <w:r>
         <w:rPr>
@@ -901,7 +1019,25 @@
           <w:sz w:val="28"/>
           <w:szCs w:val="28"/>
         </w:rPr>
-        <w:t xml:space="preserve"> Furthermore, not only would the LCD provide significantly lower power consumption, the design team also fell in love with the fact that when two of those LCDs were put side by side, it resembled something like a Formula 1 steering wheel. Which brings us to the buttons…</w:t>
+        <w:t xml:space="preserve"> Furthermore, not only would the LCD provide significantly lower power consumption, </w:t>
+      </w:r>
+      <w:proofErr w:type="gramStart"/>
+      <w:r>
+        <w:rPr>
+          <w:rFonts w:ascii="Helvetica" w:hAnsi="Helvetica"/>
+          <w:sz w:val="28"/>
+          <w:szCs w:val="28"/>
+        </w:rPr>
+        <w:t>the design team</w:t>
+      </w:r>
+      <w:proofErr w:type="gramEnd"/>
+      <w:r>
+        <w:rPr>
+          <w:rFonts w:ascii="Helvetica" w:hAnsi="Helvetica"/>
+          <w:sz w:val="28"/>
+          <w:szCs w:val="28"/>
+        </w:rPr>
+        <w:t xml:space="preserve"> also fell in love with the fact that when two of those LCDs were put side by side, it resembled something like a Formula 1 steering wheel. Which brings us to the buttons…</w:t>
       </w:r>
     </w:p>
     <w:p>
@@ -1613,7 +1749,25 @@
           <w:sz w:val="28"/>
           <w:szCs w:val="28"/>
         </w:rPr>
-        <w:t xml:space="preserve">scripts on the lugs. On the front, they designate the model number and on the back, we have lyrics for Frank Sinatra’s </w:t>
+        <w:t xml:space="preserve">scripts on the lugs. On the front, they designate the model number </w:t>
+      </w:r>
+      <w:proofErr w:type="gramStart"/>
+      <w:r>
+        <w:rPr>
+          <w:rFonts w:ascii="Helvetica" w:hAnsi="Helvetica"/>
+          <w:sz w:val="28"/>
+          <w:szCs w:val="28"/>
+        </w:rPr>
+        <w:t>and on the back,</w:t>
+      </w:r>
+      <w:proofErr w:type="gramEnd"/>
+      <w:r>
+        <w:rPr>
+          <w:rFonts w:ascii="Helvetica" w:hAnsi="Helvetica"/>
+          <w:sz w:val="28"/>
+          <w:szCs w:val="28"/>
+        </w:rPr>
+        <w:t xml:space="preserve"> we have lyrics for Frank Sinatra’s </w:t>
       </w:r>
       <w:r>
         <w:rPr>
@@ -2276,7 +2430,27 @@
           <w:sz w:val="28"/>
           <w:szCs w:val="28"/>
         </w:rPr>
-        <w:t xml:space="preserve">process, and while we were temped to break some of them, especially rules 1 and 2, we eventually </w:t>
+        <w:t xml:space="preserve">process, and while we were </w:t>
+      </w:r>
+      <w:proofErr w:type="spellStart"/>
+      <w:proofErr w:type="gramStart"/>
+      <w:r>
+        <w:rPr>
+          <w:rFonts w:ascii="Helvetica" w:hAnsi="Helvetica"/>
+          <w:sz w:val="28"/>
+          <w:szCs w:val="28"/>
+        </w:rPr>
+        <w:t>temped</w:t>
+      </w:r>
+      <w:proofErr w:type="spellEnd"/>
+      <w:proofErr w:type="gramEnd"/>
+      <w:r>
+        <w:rPr>
+          <w:rFonts w:ascii="Helvetica" w:hAnsi="Helvetica"/>
+          <w:sz w:val="28"/>
+          <w:szCs w:val="28"/>
+        </w:rPr>
+        <w:t xml:space="preserve"> to break some of them, especially rules 1 and 2, we eventually </w:t>
       </w:r>
       <w:r>
         <w:rPr>
@@ -2343,15 +2517,69 @@
           <w:sz w:val="28"/>
           <w:szCs w:val="28"/>
         </w:rPr>
-        <w:t xml:space="preserve">With so many incredible microcontrollers available for dirt cheap on today’s market, it was pretty tough deciding on a micro to power our latest watch. </w:t>
-      </w:r>
-      <w:r>
-        <w:rPr>
-          <w:rFonts w:ascii="Helvetica" w:hAnsi="Helvetica"/>
-          <w:sz w:val="28"/>
-          <w:szCs w:val="28"/>
-        </w:rPr>
-        <w:t>Our team was focused primarily on ultra low power performance, and</w:t>
+        <w:t xml:space="preserve">With so many incredible microcontrollers </w:t>
+      </w:r>
+      <w:proofErr w:type="gramStart"/>
+      <w:r>
+        <w:rPr>
+          <w:rFonts w:ascii="Helvetica" w:hAnsi="Helvetica"/>
+          <w:sz w:val="28"/>
+          <w:szCs w:val="28"/>
+        </w:rPr>
+        <w:t>available for</w:t>
+      </w:r>
+      <w:proofErr w:type="gramEnd"/>
+      <w:r>
+        <w:rPr>
+          <w:rFonts w:ascii="Helvetica" w:hAnsi="Helvetica"/>
+          <w:sz w:val="28"/>
+          <w:szCs w:val="28"/>
+        </w:rPr>
+        <w:t xml:space="preserve"> dirt cheap on today’s market, it was </w:t>
+      </w:r>
+      <w:proofErr w:type="gramStart"/>
+      <w:r>
+        <w:rPr>
+          <w:rFonts w:ascii="Helvetica" w:hAnsi="Helvetica"/>
+          <w:sz w:val="28"/>
+          <w:szCs w:val="28"/>
+        </w:rPr>
+        <w:t>pretty tough</w:t>
+      </w:r>
+      <w:proofErr w:type="gramEnd"/>
+      <w:r>
+        <w:rPr>
+          <w:rFonts w:ascii="Helvetica" w:hAnsi="Helvetica"/>
+          <w:sz w:val="28"/>
+          <w:szCs w:val="28"/>
+        </w:rPr>
+        <w:t xml:space="preserve"> deciding on a micro to power our latest watch. </w:t>
+      </w:r>
+      <w:r>
+        <w:rPr>
+          <w:rFonts w:ascii="Helvetica" w:hAnsi="Helvetica"/>
+          <w:sz w:val="28"/>
+          <w:szCs w:val="28"/>
+        </w:rPr>
+        <w:t xml:space="preserve">Our team was focused primarily on </w:t>
+      </w:r>
+      <w:proofErr w:type="spellStart"/>
+      <w:r>
+        <w:rPr>
+          <w:rFonts w:ascii="Helvetica" w:hAnsi="Helvetica"/>
+          <w:sz w:val="28"/>
+          <w:szCs w:val="28"/>
+        </w:rPr>
+        <w:t>ultra low</w:t>
+      </w:r>
+      <w:proofErr w:type="spellEnd"/>
+      <w:r>
+        <w:rPr>
+          <w:rFonts w:ascii="Helvetica" w:hAnsi="Helvetica"/>
+          <w:sz w:val="28"/>
+          <w:szCs w:val="28"/>
+        </w:rPr>
+        <w:t xml:space="preserve"> power performance, and</w:t>
       </w:r>
       <w:r>
         <w:rPr>
@@ -2375,7 +2603,25 @@
           <w:sz w:val="28"/>
           <w:szCs w:val="28"/>
         </w:rPr>
-        <w:t xml:space="preserve"> Our requirement of a real-time clock and two I2C buses were also nowhere to be found on any 8-bit micro. </w:t>
+        <w:t xml:space="preserve"> Our requirement of a real-time clock and two I2C buses were also nowhere to be found on any 8-bit </w:t>
+      </w:r>
+      <w:proofErr w:type="gramStart"/>
+      <w:r>
+        <w:rPr>
+          <w:rFonts w:ascii="Helvetica" w:hAnsi="Helvetica"/>
+          <w:sz w:val="28"/>
+          <w:szCs w:val="28"/>
+        </w:rPr>
+        <w:t>micro</w:t>
+      </w:r>
+      <w:proofErr w:type="gramEnd"/>
+      <w:r>
+        <w:rPr>
+          <w:rFonts w:ascii="Helvetica" w:hAnsi="Helvetica"/>
+          <w:sz w:val="28"/>
+          <w:szCs w:val="28"/>
+        </w:rPr>
+        <w:t xml:space="preserve">. </w:t>
       </w:r>
       <w:r>
         <w:rPr>
@@ -2498,15 +2744,51 @@
           <w:sz w:val="28"/>
           <w:szCs w:val="28"/>
         </w:rPr>
-        <w:t xml:space="preserve">Adafruit’s Feather M0 or Sparkfun’s 9DoF Razor IMU. </w:t>
-      </w:r>
-      <w:r>
-        <w:rPr>
-          <w:rFonts w:ascii="Helvetica" w:hAnsi="Helvetica"/>
-          <w:sz w:val="28"/>
-          <w:szCs w:val="28"/>
-        </w:rPr>
-        <w:t>We especially found the SAMD21’s SERCOMs extra appealing as it gave us incredible flexibility when routing our PCB. We didn’t have to worry as much about parts placement as we could simply assign I2C buses to pins best placed for the job.</w:t>
+        <w:t xml:space="preserve">Adafruit’s Feather M0 or </w:t>
+      </w:r>
+      <w:proofErr w:type="spellStart"/>
+      <w:r>
+        <w:rPr>
+          <w:rFonts w:ascii="Helvetica" w:hAnsi="Helvetica"/>
+          <w:sz w:val="28"/>
+          <w:szCs w:val="28"/>
+        </w:rPr>
+        <w:t>Sparkfun’s</w:t>
+      </w:r>
+      <w:proofErr w:type="spellEnd"/>
+      <w:r>
+        <w:rPr>
+          <w:rFonts w:ascii="Helvetica" w:hAnsi="Helvetica"/>
+          <w:sz w:val="28"/>
+          <w:szCs w:val="28"/>
+        </w:rPr>
+        <w:t xml:space="preserve"> 9DoF Razor IMU. </w:t>
+      </w:r>
+      <w:r>
+        <w:rPr>
+          <w:rFonts w:ascii="Helvetica" w:hAnsi="Helvetica"/>
+          <w:sz w:val="28"/>
+          <w:szCs w:val="28"/>
+        </w:rPr>
+        <w:t xml:space="preserve">We especially found the SAMD21’s SERCOMs extra appealing as </w:t>
+      </w:r>
+      <w:proofErr w:type="gramStart"/>
+      <w:r>
+        <w:rPr>
+          <w:rFonts w:ascii="Helvetica" w:hAnsi="Helvetica"/>
+          <w:sz w:val="28"/>
+          <w:szCs w:val="28"/>
+        </w:rPr>
+        <w:t>it</w:t>
+      </w:r>
+      <w:proofErr w:type="gramEnd"/>
+      <w:r>
+        <w:rPr>
+          <w:rFonts w:ascii="Helvetica" w:hAnsi="Helvetica"/>
+          <w:sz w:val="28"/>
+          <w:szCs w:val="28"/>
+        </w:rPr>
+        <w:t xml:space="preserve"> gave us incredible flexibility when routing our PCB. We didn’t have to worry as much about parts placement as we could simply assign I2C buses to pins best placed for the job.</w:t>
       </w:r>
       <w:r>
         <w:rPr>
@@ -2516,6 +2798,7 @@
         </w:rPr>
         <w:t xml:space="preserve"> While the ESP32 and NRF52832’s wireless peripherals were </w:t>
       </w:r>
+      <w:proofErr w:type="gramStart"/>
       <w:r>
         <w:rPr>
           <w:rFonts w:ascii="Helvetica" w:hAnsi="Helvetica"/>
@@ -2530,7 +2813,16 @@
           <w:sz w:val="28"/>
           <w:szCs w:val="28"/>
         </w:rPr>
-        <w:t xml:space="preserve">enticing, the team concluded that </w:t>
+        <w:t>enticing</w:t>
+      </w:r>
+      <w:proofErr w:type="gramEnd"/>
+      <w:r>
+        <w:rPr>
+          <w:rFonts w:ascii="Helvetica" w:hAnsi="Helvetica"/>
+          <w:sz w:val="28"/>
+          <w:szCs w:val="28"/>
+        </w:rPr>
+        <w:t xml:space="preserve">, the team concluded that </w:t>
       </w:r>
       <w:r>
         <w:rPr>
@@ -2565,6 +2857,7 @@
         <w:lastRenderedPageBreak/>
         <w:t xml:space="preserve">sort of wireless radio would drain the battery </w:t>
       </w:r>
+      <w:proofErr w:type="gramStart"/>
       <w:r>
         <w:rPr>
           <w:rFonts w:ascii="Helvetica" w:hAnsi="Helvetica"/>
@@ -2579,7 +2872,16 @@
           <w:sz w:val="28"/>
           <w:szCs w:val="28"/>
         </w:rPr>
-        <w:t>fast.</w:t>
+        <w:t>fast</w:t>
+      </w:r>
+      <w:proofErr w:type="gramEnd"/>
+      <w:r>
+        <w:rPr>
+          <w:rFonts w:ascii="Helvetica" w:hAnsi="Helvetica"/>
+          <w:sz w:val="28"/>
+          <w:szCs w:val="28"/>
+        </w:rPr>
+        <w:t>.</w:t>
       </w:r>
       <w:r>
         <w:rPr>
@@ -2768,7 +3070,25 @@
           <w:sz w:val="28"/>
           <w:szCs w:val="28"/>
         </w:rPr>
-        <w:t xml:space="preserve"> to use Invensense’s ICM20948 9-DoF IMU, we couldn’t find any PCB space to incorporate the sensor’s required 1.8v power regulation circuitry. We figured the next best option would be a 3-axis accelerometer, and the LIS3DH offers great performance for low power.</w:t>
+        <w:t xml:space="preserve"> to use </w:t>
+      </w:r>
+      <w:proofErr w:type="spellStart"/>
+      <w:r>
+        <w:rPr>
+          <w:rFonts w:ascii="Helvetica" w:hAnsi="Helvetica"/>
+          <w:sz w:val="28"/>
+          <w:szCs w:val="28"/>
+        </w:rPr>
+        <w:t>Invensense’s</w:t>
+      </w:r>
+      <w:proofErr w:type="spellEnd"/>
+      <w:r>
+        <w:rPr>
+          <w:rFonts w:ascii="Helvetica" w:hAnsi="Helvetica"/>
+          <w:sz w:val="28"/>
+          <w:szCs w:val="28"/>
+        </w:rPr>
+        <w:t xml:space="preserve"> ICM20948 9-DoF IMU, we couldn’t find any PCB space to incorporate the sensor’s required 1.8v power regulation circuitry. We figured the next best option would be a 3-axis accelerometer, and the LIS3DH offers great performance for low power.</w:t>
       </w:r>
       <w:r>
         <w:rPr>
@@ -3018,7 +3338,25 @@
           <w:sz w:val="28"/>
           <w:szCs w:val="28"/>
         </w:rPr>
-        <w:t xml:space="preserve"> numerous reference designs on the internet, and found some solid ones with good documentation that allowed us to make our own reliable </w:t>
+        <w:t xml:space="preserve"> numerous reference designs on the </w:t>
+      </w:r>
+      <w:proofErr w:type="gramStart"/>
+      <w:r>
+        <w:rPr>
+          <w:rFonts w:ascii="Helvetica" w:hAnsi="Helvetica"/>
+          <w:sz w:val="28"/>
+          <w:szCs w:val="28"/>
+        </w:rPr>
+        <w:t>internet, and</w:t>
+      </w:r>
+      <w:proofErr w:type="gramEnd"/>
+      <w:r>
+        <w:rPr>
+          <w:rFonts w:ascii="Helvetica" w:hAnsi="Helvetica"/>
+          <w:sz w:val="28"/>
+          <w:szCs w:val="28"/>
+        </w:rPr>
+        <w:t xml:space="preserve"> found some solid ones with good documentation that allowed us to make our own reliable </w:t>
       </w:r>
       <w:r>
         <w:rPr>
@@ -3115,7 +3453,25 @@
           <w:szCs w:val="28"/>
         </w:rPr>
         <w:tab/>
-        <w:t xml:space="preserve">With the battery taking over a quarter of available space on the back of the watch, PCB space was incredibly </w:t>
+        <w:t xml:space="preserve">With the battery taking over a quarter of </w:t>
+      </w:r>
+      <w:proofErr w:type="gramStart"/>
+      <w:r>
+        <w:rPr>
+          <w:rFonts w:ascii="Helvetica" w:hAnsi="Helvetica"/>
+          <w:sz w:val="28"/>
+          <w:szCs w:val="28"/>
+        </w:rPr>
+        <w:t>available</w:t>
+      </w:r>
+      <w:proofErr w:type="gramEnd"/>
+      <w:r>
+        <w:rPr>
+          <w:rFonts w:ascii="Helvetica" w:hAnsi="Helvetica"/>
+          <w:sz w:val="28"/>
+          <w:szCs w:val="28"/>
+        </w:rPr>
+        <w:t xml:space="preserve"> space on the back of the watch, PCB space was incredibly </w:t>
       </w:r>
       <w:r>
         <w:rPr>
@@ -3147,7 +3503,25 @@
           <w:sz w:val="28"/>
           <w:szCs w:val="28"/>
         </w:rPr>
-        <w:t>Our target spec was chosen so to minimize cost, as any tighter tolerances would’ve dramatically increased manufacturing costs.</w:t>
+        <w:t xml:space="preserve">Our target spec was chosen so to minimize cost, as any tighter tolerances </w:t>
+      </w:r>
+      <w:proofErr w:type="gramStart"/>
+      <w:r>
+        <w:rPr>
+          <w:rFonts w:ascii="Helvetica" w:hAnsi="Helvetica"/>
+          <w:sz w:val="28"/>
+          <w:szCs w:val="28"/>
+        </w:rPr>
+        <w:t>would’ve</w:t>
+      </w:r>
+      <w:proofErr w:type="gramEnd"/>
+      <w:r>
+        <w:rPr>
+          <w:rFonts w:ascii="Helvetica" w:hAnsi="Helvetica"/>
+          <w:sz w:val="28"/>
+          <w:szCs w:val="28"/>
+        </w:rPr>
+        <w:t xml:space="preserve"> dramatically increased manufacturing costs.</w:t>
       </w:r>
       <w:r>
         <w:rPr>
@@ -3195,7 +3569,25 @@
           <w:sz w:val="28"/>
           <w:szCs w:val="28"/>
         </w:rPr>
-        <w:t>clearance to fit on the watch. Every nook and cranny was utilized, and we left no space on the watch unoccupied.</w:t>
+        <w:t xml:space="preserve">clearance to fit on the watch. Every nook and cranny </w:t>
+      </w:r>
+      <w:proofErr w:type="gramStart"/>
+      <w:r>
+        <w:rPr>
+          <w:rFonts w:ascii="Helvetica" w:hAnsi="Helvetica"/>
+          <w:sz w:val="28"/>
+          <w:szCs w:val="28"/>
+        </w:rPr>
+        <w:t>was</w:t>
+      </w:r>
+      <w:proofErr w:type="gramEnd"/>
+      <w:r>
+        <w:rPr>
+          <w:rFonts w:ascii="Helvetica" w:hAnsi="Helvetica"/>
+          <w:sz w:val="28"/>
+          <w:szCs w:val="28"/>
+        </w:rPr>
+        <w:t xml:space="preserve"> utilized, and we left no space on the watch unoccupied.</w:t>
       </w:r>
     </w:p>
     <w:p>

</xml_diff>